<commit_message>
programming:2 var/lab1 in semester2 is fully done.
</commit_message>
<xml_diff>
--- a/semester2/2/programming/lab1/Лаб1.docx
+++ b/semester2/2/programming/lab1/Лаб1.docx
@@ -956,16 +956,7 @@
           <w:szCs w:val="28"/>
           <w:lang w:val="uk-UA"/>
         </w:rPr>
-        <w:t>Результати виконання програми №2………………………………………..</w:t>
-      </w:r>
-      <w:r>
-        <w:rPr>
-          <w:rFonts w:cs="Times New Roman" w:ascii="Times New Roman" w:hAnsi="Times New Roman"/>
-          <w:sz w:val="28"/>
-          <w:szCs w:val="28"/>
-          <w:lang w:val="uk-UA"/>
-        </w:rPr>
-        <w:t>8</w:t>
+        <w:t>Результати виконання програми №2………………………………………..8</w:t>
       </w:r>
     </w:p>
     <w:p>
@@ -989,15 +980,7 @@
           <w:sz w:val="28"/>
           <w:szCs w:val="28"/>
         </w:rPr>
-        <w:t>…………………………………………………………………………</w:t>
-      </w:r>
-      <w:r>
-        <w:rPr>
-          <w:rFonts w:cs="Times New Roman" w:ascii="Times New Roman" w:hAnsi="Times New Roman"/>
-          <w:sz w:val="28"/>
-          <w:szCs w:val="28"/>
-        </w:rPr>
-        <w:t>9</w:t>
+        <w:t>…………………………………………………………………………9</w:t>
       </w:r>
     </w:p>
     <w:p>
@@ -1013,46 +996,22 @@
           <w:szCs w:val="28"/>
           <w:lang w:val="uk-UA"/>
         </w:rPr>
-        <w:t>Список</w:t>
-      </w:r>
-      <w:r>
-        <w:rPr>
-          <w:rFonts w:cs="Times New Roman" w:ascii="Times New Roman" w:hAnsi="Times New Roman"/>
-          <w:sz w:val="28"/>
-          <w:szCs w:val="28"/>
-          <w:lang w:val="uk-UA"/>
-        </w:rPr>
-        <w:t xml:space="preserve"> використаних джерел…………………………………………………..</w:t>
-      </w:r>
-      <w:r>
-        <w:rPr>
-          <w:rFonts w:cs="Times New Roman" w:ascii="Times New Roman" w:hAnsi="Times New Roman"/>
-          <w:sz w:val="28"/>
-          <w:szCs w:val="28"/>
-          <w:lang w:val="uk-UA"/>
-        </w:rPr>
-        <w:t>9</w:t>
-      </w:r>
-    </w:p>
-    <w:p>
-      <w:pPr>
-        <w:pStyle w:val="Normal"/>
-        <w:jc w:val="center"/>
-        <w:rPr>
-          <w:rFonts w:ascii="Times New Roman" w:hAnsi="Times New Roman" w:cs="Times New Roman"/>
-          <w:sz w:val="28"/>
-          <w:szCs w:val="28"/>
-          <w:lang w:val="uk-UA"/>
-        </w:rPr>
-      </w:pPr>
-      <w:r>
-        <w:rPr>
-          <w:rFonts w:cs="Times New Roman" w:ascii="Times New Roman" w:hAnsi="Times New Roman"/>
-          <w:sz w:val="28"/>
-          <w:szCs w:val="28"/>
-          <w:lang w:val="uk-UA"/>
-        </w:rPr>
-        <w:t>і</w:t>
+        <w:t>Список використаних джерел…………………………………………………..9</w:t>
+      </w:r>
+    </w:p>
+    <w:p>
+      <w:pPr>
+        <w:pStyle w:val="Normal"/>
+        <w:spacing w:lineRule="auto" w:line="360"/>
+        <w:rPr>
+          <w:rFonts w:ascii="Times New Roman" w:hAnsi="Times New Roman" w:cs="Times New Roman"/>
+          <w:sz w:val="28"/>
+          <w:szCs w:val="28"/>
+          <w:lang w:val="uk-UA"/>
+        </w:rPr>
+      </w:pPr>
+      <w:r>
+        <w:rPr/>
       </w:r>
     </w:p>
     <w:p>
@@ -2104,6 +2063,51 @@
           <w:szCs w:val="28"/>
           <w:lang w:val="uk-UA"/>
         </w:rPr>
+        <w:drawing>
+          <wp:anchor behindDoc="0" distT="0" distB="0" distL="0" distR="0" simplePos="0" locked="0" layoutInCell="1" allowOverlap="1" relativeHeight="11">
+            <wp:simplePos x="0" y="0"/>
+            <wp:positionH relativeFrom="column">
+              <wp:align>center</wp:align>
+            </wp:positionH>
+            <wp:positionV relativeFrom="paragraph">
+              <wp:posOffset>635</wp:posOffset>
+            </wp:positionV>
+            <wp:extent cx="4428490" cy="4752340"/>
+            <wp:effectExtent l="0" t="0" r="0" b="0"/>
+            <wp:wrapSquare wrapText="largest"/>
+            <wp:docPr id="1" name="Image9" descr=""/>
+            <wp:cNvGraphicFramePr>
+              <a:graphicFrameLocks xmlns:a="http://schemas.openxmlformats.org/drawingml/2006/main" noChangeAspect="1"/>
+            </wp:cNvGraphicFramePr>
+            <a:graphic xmlns:a="http://schemas.openxmlformats.org/drawingml/2006/main">
+              <a:graphicData uri="http://schemas.openxmlformats.org/drawingml/2006/picture">
+                <pic:pic xmlns:pic="http://schemas.openxmlformats.org/drawingml/2006/picture">
+                  <pic:nvPicPr>
+                    <pic:cNvPr id="1" name="Image9" descr=""/>
+                    <pic:cNvPicPr>
+                      <a:picLocks noChangeAspect="1" noChangeArrowheads="1"/>
+                    </pic:cNvPicPr>
+                  </pic:nvPicPr>
+                  <pic:blipFill>
+                    <a:blip r:embed="rId2"/>
+                    <a:stretch>
+                      <a:fillRect/>
+                    </a:stretch>
+                  </pic:blipFill>
+                  <pic:spPr bwMode="auto">
+                    <a:xfrm>
+                      <a:off x="0" y="0"/>
+                      <a:ext cx="4428490" cy="4752340"/>
+                    </a:xfrm>
+                    <a:prstGeom prst="rect">
+                      <a:avLst/>
+                    </a:prstGeom>
+                  </pic:spPr>
+                </pic:pic>
+              </a:graphicData>
+            </a:graphic>
+          </wp:anchor>
+        </w:drawing>
       </w:r>
     </w:p>
     <w:p>
@@ -2714,6 +2718,51 @@
           <w:szCs w:val="28"/>
           <w:lang w:val="uk-UA"/>
         </w:rPr>
+        <w:drawing>
+          <wp:anchor behindDoc="0" distT="0" distB="0" distL="0" distR="0" simplePos="0" locked="0" layoutInCell="1" allowOverlap="1" relativeHeight="12">
+            <wp:simplePos x="0" y="0"/>
+            <wp:positionH relativeFrom="column">
+              <wp:align>center</wp:align>
+            </wp:positionH>
+            <wp:positionV relativeFrom="paragraph">
+              <wp:posOffset>635</wp:posOffset>
+            </wp:positionV>
+            <wp:extent cx="3447415" cy="4352290"/>
+            <wp:effectExtent l="0" t="0" r="0" b="0"/>
+            <wp:wrapSquare wrapText="largest"/>
+            <wp:docPr id="2" name="Image10" descr=""/>
+            <wp:cNvGraphicFramePr>
+              <a:graphicFrameLocks xmlns:a="http://schemas.openxmlformats.org/drawingml/2006/main" noChangeAspect="1"/>
+            </wp:cNvGraphicFramePr>
+            <a:graphic xmlns:a="http://schemas.openxmlformats.org/drawingml/2006/main">
+              <a:graphicData uri="http://schemas.openxmlformats.org/drawingml/2006/picture">
+                <pic:pic xmlns:pic="http://schemas.openxmlformats.org/drawingml/2006/picture">
+                  <pic:nvPicPr>
+                    <pic:cNvPr id="2" name="Image10" descr=""/>
+                    <pic:cNvPicPr>
+                      <a:picLocks noChangeAspect="1" noChangeArrowheads="1"/>
+                    </pic:cNvPicPr>
+                  </pic:nvPicPr>
+                  <pic:blipFill>
+                    <a:blip r:embed="rId3"/>
+                    <a:stretch>
+                      <a:fillRect/>
+                    </a:stretch>
+                  </pic:blipFill>
+                  <pic:spPr bwMode="auto">
+                    <a:xfrm>
+                      <a:off x="0" y="0"/>
+                      <a:ext cx="3447415" cy="4352290"/>
+                    </a:xfrm>
+                    <a:prstGeom prst="rect">
+                      <a:avLst/>
+                    </a:prstGeom>
+                  </pic:spPr>
+                </pic:pic>
+              </a:graphicData>
+            </a:graphic>
+          </wp:anchor>
+        </w:drawing>
       </w:r>
     </w:p>
     <w:p>
@@ -3291,7 +3340,7 @@
           <w:szCs w:val="28"/>
         </w:rPr>
         <w:drawing>
-          <wp:anchor behindDoc="0" distT="0" distB="0" distL="0" distR="0" simplePos="0" locked="0" layoutInCell="1" allowOverlap="1" relativeHeight="3">
+          <wp:anchor behindDoc="0" distT="0" distB="0" distL="0" distR="0" simplePos="0" locked="0" layoutInCell="1" allowOverlap="1" relativeHeight="2">
             <wp:simplePos x="0" y="0"/>
             <wp:positionH relativeFrom="column">
               <wp:posOffset>-130175</wp:posOffset>
@@ -3302,7 +3351,7 @@
             <wp:extent cx="5400040" cy="3695065"/>
             <wp:effectExtent l="0" t="0" r="0" b="0"/>
             <wp:wrapSquare wrapText="largest"/>
-            <wp:docPr id="1" name="Image1" descr=""/>
+            <wp:docPr id="3" name="Image1" descr=""/>
             <wp:cNvGraphicFramePr>
               <a:graphicFrameLocks xmlns:a="http://schemas.openxmlformats.org/drawingml/2006/main" noChangeAspect="1"/>
             </wp:cNvGraphicFramePr>
@@ -3310,13 +3359,13 @@
               <a:graphicData uri="http://schemas.openxmlformats.org/drawingml/2006/picture">
                 <pic:pic xmlns:pic="http://schemas.openxmlformats.org/drawingml/2006/picture">
                   <pic:nvPicPr>
-                    <pic:cNvPr id="1" name="Image1" descr=""/>
+                    <pic:cNvPr id="3" name="Image1" descr=""/>
                     <pic:cNvPicPr>
                       <a:picLocks noChangeAspect="1" noChangeArrowheads="1"/>
                     </pic:cNvPicPr>
                   </pic:nvPicPr>
                   <pic:blipFill>
-                    <a:blip r:embed="rId2"/>
+                    <a:blip r:embed="rId4"/>
                     <a:stretch>
                       <a:fillRect/>
                     </a:stretch>
@@ -3520,7 +3569,7 @@
           <w:szCs w:val="28"/>
         </w:rPr>
         <w:drawing>
-          <wp:anchor behindDoc="0" distT="0" distB="0" distL="0" distR="0" simplePos="0" locked="0" layoutInCell="1" allowOverlap="1" relativeHeight="4">
+          <wp:anchor behindDoc="0" distT="0" distB="0" distL="0" distR="0" simplePos="0" locked="0" layoutInCell="1" allowOverlap="1" relativeHeight="3">
             <wp:simplePos x="0" y="0"/>
             <wp:positionH relativeFrom="column">
               <wp:posOffset>298450</wp:posOffset>
@@ -3531,7 +3580,7 @@
             <wp:extent cx="4447540" cy="4409440"/>
             <wp:effectExtent l="0" t="0" r="0" b="0"/>
             <wp:wrapSquare wrapText="largest"/>
-            <wp:docPr id="2" name="Image2" descr=""/>
+            <wp:docPr id="4" name="Image2" descr=""/>
             <wp:cNvGraphicFramePr>
               <a:graphicFrameLocks xmlns:a="http://schemas.openxmlformats.org/drawingml/2006/main" noChangeAspect="1"/>
             </wp:cNvGraphicFramePr>
@@ -3539,13 +3588,13 @@
               <a:graphicData uri="http://schemas.openxmlformats.org/drawingml/2006/picture">
                 <pic:pic xmlns:pic="http://schemas.openxmlformats.org/drawingml/2006/picture">
                   <pic:nvPicPr>
-                    <pic:cNvPr id="2" name="Image2" descr=""/>
+                    <pic:cNvPr id="4" name="Image2" descr=""/>
                     <pic:cNvPicPr>
                       <a:picLocks noChangeAspect="1" noChangeArrowheads="1"/>
                     </pic:cNvPicPr>
                   </pic:nvPicPr>
                   <pic:blipFill>
-                    <a:blip r:embed="rId3"/>
+                    <a:blip r:embed="rId5"/>
                     <a:stretch>
                       <a:fillRect/>
                     </a:stretch>
@@ -3627,7 +3676,12 @@
         </w:rPr>
       </w:pPr>
       <w:r>
-        <w:rPr/>
+        <w:rPr>
+          <w:rFonts w:cs="Times New Roman" w:ascii="Times New Roman" w:hAnsi="Times New Roman"/>
+          <w:sz w:val="28"/>
+          <w:szCs w:val="28"/>
+          <w:lang w:val="uk-UA"/>
+        </w:rPr>
       </w:r>
     </w:p>
     <w:p>
@@ -3647,7 +3701,12 @@
         </w:rPr>
       </w:pPr>
       <w:r>
-        <w:rPr/>
+        <w:rPr>
+          <w:rFonts w:cs="Times New Roman" w:ascii="Times New Roman" w:hAnsi="Times New Roman"/>
+          <w:sz w:val="28"/>
+          <w:szCs w:val="28"/>
+          <w:lang w:val="uk-UA"/>
+        </w:rPr>
       </w:r>
     </w:p>
     <w:p>
@@ -3667,7 +3726,12 @@
         </w:rPr>
       </w:pPr>
       <w:r>
-        <w:rPr/>
+        <w:rPr>
+          <w:rFonts w:cs="Times New Roman" w:ascii="Times New Roman" w:hAnsi="Times New Roman"/>
+          <w:sz w:val="28"/>
+          <w:szCs w:val="28"/>
+          <w:lang w:val="uk-UA"/>
+        </w:rPr>
       </w:r>
     </w:p>
     <w:p>
@@ -3687,7 +3751,12 @@
         </w:rPr>
       </w:pPr>
       <w:r>
-        <w:rPr/>
+        <w:rPr>
+          <w:rFonts w:cs="Times New Roman" w:ascii="Times New Roman" w:hAnsi="Times New Roman"/>
+          <w:sz w:val="28"/>
+          <w:szCs w:val="28"/>
+          <w:lang w:val="uk-UA"/>
+        </w:rPr>
       </w:r>
     </w:p>
     <w:p>
@@ -3707,7 +3776,12 @@
         </w:rPr>
       </w:pPr>
       <w:r>
-        <w:rPr/>
+        <w:rPr>
+          <w:rFonts w:cs="Times New Roman" w:ascii="Times New Roman" w:hAnsi="Times New Roman"/>
+          <w:sz w:val="28"/>
+          <w:szCs w:val="28"/>
+          <w:lang w:val="uk-UA"/>
+        </w:rPr>
       </w:r>
     </w:p>
     <w:p>
@@ -3727,7 +3801,12 @@
         </w:rPr>
       </w:pPr>
       <w:r>
-        <w:rPr/>
+        <w:rPr>
+          <w:rFonts w:cs="Times New Roman" w:ascii="Times New Roman" w:hAnsi="Times New Roman"/>
+          <w:sz w:val="28"/>
+          <w:szCs w:val="28"/>
+          <w:lang w:val="uk-UA"/>
+        </w:rPr>
       </w:r>
     </w:p>
     <w:p>
@@ -3747,7 +3826,12 @@
         </w:rPr>
       </w:pPr>
       <w:r>
-        <w:rPr/>
+        <w:rPr>
+          <w:rFonts w:cs="Times New Roman" w:ascii="Times New Roman" w:hAnsi="Times New Roman"/>
+          <w:sz w:val="28"/>
+          <w:szCs w:val="28"/>
+          <w:lang w:val="uk-UA"/>
+        </w:rPr>
       </w:r>
     </w:p>
     <w:p>
@@ -3812,7 +3896,7 @@
           <w:lang w:val="uk-UA"/>
         </w:rPr>
         <w:drawing>
-          <wp:anchor behindDoc="0" distT="0" distB="0" distL="0" distR="0" simplePos="0" locked="0" layoutInCell="1" allowOverlap="1" relativeHeight="5">
+          <wp:anchor behindDoc="0" distT="0" distB="0" distL="0" distR="0" simplePos="0" locked="0" layoutInCell="1" allowOverlap="1" relativeHeight="4">
             <wp:simplePos x="0" y="0"/>
             <wp:positionH relativeFrom="column">
               <wp:posOffset>1489075</wp:posOffset>
@@ -3823,7 +3907,7 @@
             <wp:extent cx="2809240" cy="2580640"/>
             <wp:effectExtent l="0" t="0" r="0" b="0"/>
             <wp:wrapSquare wrapText="largest"/>
-            <wp:docPr id="3" name="Image3" descr=""/>
+            <wp:docPr id="5" name="Image3" descr=""/>
             <wp:cNvGraphicFramePr>
               <a:graphicFrameLocks xmlns:a="http://schemas.openxmlformats.org/drawingml/2006/main" noChangeAspect="1"/>
             </wp:cNvGraphicFramePr>
@@ -3831,13 +3915,13 @@
               <a:graphicData uri="http://schemas.openxmlformats.org/drawingml/2006/picture">
                 <pic:pic xmlns:pic="http://schemas.openxmlformats.org/drawingml/2006/picture">
                   <pic:nvPicPr>
-                    <pic:cNvPr id="3" name="Image3" descr=""/>
+                    <pic:cNvPr id="5" name="Image3" descr=""/>
                     <pic:cNvPicPr>
                       <a:picLocks noChangeAspect="1" noChangeArrowheads="1"/>
                     </pic:cNvPicPr>
                   </pic:nvPicPr>
                   <pic:blipFill>
-                    <a:blip r:embed="rId4"/>
+                    <a:blip r:embed="rId6"/>
                     <a:stretch>
                       <a:fillRect/>
                     </a:stretch>
@@ -3974,7 +4058,7 @@
           <w:lang w:val="uk-UA"/>
         </w:rPr>
         <w:drawing>
-          <wp:anchor behindDoc="0" distT="0" distB="0" distL="0" distR="0" simplePos="0" locked="0" layoutInCell="1" allowOverlap="1" relativeHeight="6">
+          <wp:anchor behindDoc="0" distT="0" distB="0" distL="0" distR="0" simplePos="0" locked="0" layoutInCell="1" allowOverlap="1" relativeHeight="5">
             <wp:simplePos x="0" y="0"/>
             <wp:positionH relativeFrom="column">
               <wp:posOffset>1818005</wp:posOffset>
@@ -3985,7 +4069,7 @@
             <wp:extent cx="2132965" cy="1837690"/>
             <wp:effectExtent l="0" t="0" r="0" b="0"/>
             <wp:wrapSquare wrapText="largest"/>
-            <wp:docPr id="4" name="Image4" descr=""/>
+            <wp:docPr id="6" name="Image4" descr=""/>
             <wp:cNvGraphicFramePr>
               <a:graphicFrameLocks xmlns:a="http://schemas.openxmlformats.org/drawingml/2006/main" noChangeAspect="1"/>
             </wp:cNvGraphicFramePr>
@@ -3993,13 +4077,13 @@
               <a:graphicData uri="http://schemas.openxmlformats.org/drawingml/2006/picture">
                 <pic:pic xmlns:pic="http://schemas.openxmlformats.org/drawingml/2006/picture">
                   <pic:nvPicPr>
-                    <pic:cNvPr id="4" name="Image4" descr=""/>
+                    <pic:cNvPr id="6" name="Image4" descr=""/>
                     <pic:cNvPicPr>
                       <a:picLocks noChangeAspect="1" noChangeArrowheads="1"/>
                     </pic:cNvPicPr>
                   </pic:nvPicPr>
                   <pic:blipFill>
-                    <a:blip r:embed="rId5"/>
+                    <a:blip r:embed="rId7"/>
                     <a:stretch>
                       <a:fillRect/>
                     </a:stretch>
@@ -4053,7 +4137,11 @@
         </w:rPr>
       </w:pPr>
       <w:r>
-        <w:rPr/>
+        <w:rPr>
+          <w:rFonts w:cs="Times New Roman" w:ascii="Times New Roman" w:hAnsi="Times New Roman"/>
+          <w:sz w:val="28"/>
+          <w:szCs w:val="28"/>
+        </w:rPr>
       </w:r>
     </w:p>
     <w:p>
@@ -4068,7 +4156,11 @@
         </w:rPr>
       </w:pPr>
       <w:r>
-        <w:rPr/>
+        <w:rPr>
+          <w:rFonts w:cs="Times New Roman" w:ascii="Times New Roman" w:hAnsi="Times New Roman"/>
+          <w:sz w:val="28"/>
+          <w:szCs w:val="28"/>
+        </w:rPr>
       </w:r>
     </w:p>
     <w:p>
@@ -4083,7 +4175,11 @@
         </w:rPr>
       </w:pPr>
       <w:r>
-        <w:rPr/>
+        <w:rPr>
+          <w:rFonts w:cs="Times New Roman" w:ascii="Times New Roman" w:hAnsi="Times New Roman"/>
+          <w:sz w:val="28"/>
+          <w:szCs w:val="28"/>
+        </w:rPr>
       </w:r>
     </w:p>
     <w:p>
@@ -4098,7 +4194,11 @@
         </w:rPr>
       </w:pPr>
       <w:r>
-        <w:rPr/>
+        <w:rPr>
+          <w:rFonts w:cs="Times New Roman" w:ascii="Times New Roman" w:hAnsi="Times New Roman"/>
+          <w:sz w:val="28"/>
+          <w:szCs w:val="28"/>
+        </w:rPr>
       </w:r>
     </w:p>
     <w:p>
@@ -4113,7 +4213,11 @@
         </w:rPr>
       </w:pPr>
       <w:r>
-        <w:rPr/>
+        <w:rPr>
+          <w:rFonts w:cs="Times New Roman" w:ascii="Times New Roman" w:hAnsi="Times New Roman"/>
+          <w:sz w:val="28"/>
+          <w:szCs w:val="28"/>
+        </w:rPr>
       </w:r>
     </w:p>
     <w:p>
@@ -4128,7 +4232,11 @@
         </w:rPr>
       </w:pPr>
       <w:r>
-        <w:rPr/>
+        <w:rPr>
+          <w:rFonts w:cs="Times New Roman" w:ascii="Times New Roman" w:hAnsi="Times New Roman"/>
+          <w:sz w:val="28"/>
+          <w:szCs w:val="28"/>
+        </w:rPr>
       </w:r>
     </w:p>
     <w:p>
@@ -4143,7 +4251,11 @@
         </w:rPr>
       </w:pPr>
       <w:r>
-        <w:rPr/>
+        <w:rPr>
+          <w:rFonts w:cs="Times New Roman" w:ascii="Times New Roman" w:hAnsi="Times New Roman"/>
+          <w:sz w:val="28"/>
+          <w:szCs w:val="28"/>
+        </w:rPr>
       </w:r>
     </w:p>
     <w:p>
@@ -4158,7 +4270,11 @@
         </w:rPr>
       </w:pPr>
       <w:r>
-        <w:rPr/>
+        <w:rPr>
+          <w:rFonts w:cs="Times New Roman" w:ascii="Times New Roman" w:hAnsi="Times New Roman"/>
+          <w:sz w:val="28"/>
+          <w:szCs w:val="28"/>
+        </w:rPr>
       </w:r>
     </w:p>
     <w:p>
@@ -4173,7 +4289,11 @@
         </w:rPr>
       </w:pPr>
       <w:r>
-        <w:rPr/>
+        <w:rPr>
+          <w:rFonts w:cs="Times New Roman" w:ascii="Times New Roman" w:hAnsi="Times New Roman"/>
+          <w:sz w:val="28"/>
+          <w:szCs w:val="28"/>
+        </w:rPr>
       </w:r>
     </w:p>
     <w:p>
@@ -4229,7 +4349,7 @@
           <w:lang w:val="en-US"/>
         </w:rPr>
         <w:drawing>
-          <wp:anchor behindDoc="0" distT="0" distB="0" distL="0" distR="0" simplePos="0" locked="0" layoutInCell="1" allowOverlap="1" relativeHeight="7">
+          <wp:anchor behindDoc="0" distT="0" distB="0" distL="0" distR="0" simplePos="0" locked="0" layoutInCell="1" allowOverlap="1" relativeHeight="6">
             <wp:simplePos x="0" y="0"/>
             <wp:positionH relativeFrom="column">
               <wp:align>center</wp:align>
@@ -4240,7 +4360,7 @@
             <wp:extent cx="2552065" cy="789940"/>
             <wp:effectExtent l="0" t="0" r="0" b="0"/>
             <wp:wrapSquare wrapText="largest"/>
-            <wp:docPr id="5" name="Image5" descr=""/>
+            <wp:docPr id="7" name="Image5" descr=""/>
             <wp:cNvGraphicFramePr>
               <a:graphicFrameLocks xmlns:a="http://schemas.openxmlformats.org/drawingml/2006/main" noChangeAspect="1"/>
             </wp:cNvGraphicFramePr>
@@ -4248,13 +4368,13 @@
               <a:graphicData uri="http://schemas.openxmlformats.org/drawingml/2006/picture">
                 <pic:pic xmlns:pic="http://schemas.openxmlformats.org/drawingml/2006/picture">
                   <pic:nvPicPr>
-                    <pic:cNvPr id="5" name="Image5" descr=""/>
+                    <pic:cNvPr id="7" name="Image5" descr=""/>
                     <pic:cNvPicPr>
                       <a:picLocks noChangeAspect="1" noChangeArrowheads="1"/>
                     </pic:cNvPicPr>
                   </pic:nvPicPr>
                   <pic:blipFill>
-                    <a:blip r:embed="rId6"/>
+                    <a:blip r:embed="rId8"/>
                     <a:stretch>
                       <a:fillRect/>
                     </a:stretch>
@@ -4324,7 +4444,7 @@
           <w:lang w:val="uk-UA"/>
         </w:rPr>
         <w:drawing>
-          <wp:anchor behindDoc="0" distT="0" distB="0" distL="0" distR="0" simplePos="0" locked="0" layoutInCell="1" allowOverlap="1" relativeHeight="8">
+          <wp:anchor behindDoc="0" distT="0" distB="0" distL="0" distR="0" simplePos="0" locked="0" layoutInCell="1" allowOverlap="1" relativeHeight="7">
             <wp:simplePos x="0" y="0"/>
             <wp:positionH relativeFrom="column">
               <wp:align>center</wp:align>
@@ -4335,7 +4455,7 @@
             <wp:extent cx="1542415" cy="695325"/>
             <wp:effectExtent l="0" t="0" r="0" b="0"/>
             <wp:wrapSquare wrapText="largest"/>
-            <wp:docPr id="6" name="Image6" descr=""/>
+            <wp:docPr id="8" name="Image6" descr=""/>
             <wp:cNvGraphicFramePr>
               <a:graphicFrameLocks xmlns:a="http://schemas.openxmlformats.org/drawingml/2006/main" noChangeAspect="1"/>
             </wp:cNvGraphicFramePr>
@@ -4343,13 +4463,13 @@
               <a:graphicData uri="http://schemas.openxmlformats.org/drawingml/2006/picture">
                 <pic:pic xmlns:pic="http://schemas.openxmlformats.org/drawingml/2006/picture">
                   <pic:nvPicPr>
-                    <pic:cNvPr id="6" name="Image6" descr=""/>
+                    <pic:cNvPr id="8" name="Image6" descr=""/>
                     <pic:cNvPicPr>
                       <a:picLocks noChangeAspect="1" noChangeArrowheads="1"/>
                     </pic:cNvPicPr>
                   </pic:nvPicPr>
                   <pic:blipFill>
-                    <a:blip r:embed="rId7"/>
+                    <a:blip r:embed="rId9"/>
                     <a:stretch>
                       <a:fillRect/>
                     </a:stretch>
@@ -4448,7 +4568,7 @@
           <w:lang w:val="uk-UA"/>
         </w:rPr>
         <w:drawing>
-          <wp:anchor behindDoc="0" distT="0" distB="0" distL="0" distR="0" simplePos="0" locked="0" layoutInCell="1" allowOverlap="1" relativeHeight="9">
+          <wp:anchor behindDoc="0" distT="0" distB="0" distL="0" distR="0" simplePos="0" locked="0" layoutInCell="1" allowOverlap="1" relativeHeight="8">
             <wp:simplePos x="0" y="0"/>
             <wp:positionH relativeFrom="column">
               <wp:align>center</wp:align>
@@ -4459,7 +4579,7 @@
             <wp:extent cx="2533015" cy="942975"/>
             <wp:effectExtent l="0" t="0" r="0" b="0"/>
             <wp:wrapSquare wrapText="largest"/>
-            <wp:docPr id="7" name="Image7" descr=""/>
+            <wp:docPr id="9" name="Image7" descr=""/>
             <wp:cNvGraphicFramePr>
               <a:graphicFrameLocks xmlns:a="http://schemas.openxmlformats.org/drawingml/2006/main" noChangeAspect="1"/>
             </wp:cNvGraphicFramePr>
@@ -4467,13 +4587,13 @@
               <a:graphicData uri="http://schemas.openxmlformats.org/drawingml/2006/picture">
                 <pic:pic xmlns:pic="http://schemas.openxmlformats.org/drawingml/2006/picture">
                   <pic:nvPicPr>
-                    <pic:cNvPr id="7" name="Image7" descr=""/>
+                    <pic:cNvPr id="9" name="Image7" descr=""/>
                     <pic:cNvPicPr>
                       <a:picLocks noChangeAspect="1" noChangeArrowheads="1"/>
                     </pic:cNvPicPr>
                   </pic:nvPicPr>
                   <pic:blipFill>
-                    <a:blip r:embed="rId8"/>
+                    <a:blip r:embed="rId10"/>
                     <a:stretch>
                       <a:fillRect/>
                     </a:stretch>
@@ -4593,7 +4713,7 @@
           <w:lang w:val="uk-UA"/>
         </w:rPr>
         <w:drawing>
-          <wp:anchor behindDoc="0" distT="0" distB="0" distL="0" distR="0" simplePos="0" locked="0" layoutInCell="1" allowOverlap="1" relativeHeight="10">
+          <wp:anchor behindDoc="0" distT="0" distB="0" distL="0" distR="0" simplePos="0" locked="0" layoutInCell="1" allowOverlap="1" relativeHeight="9">
             <wp:simplePos x="0" y="0"/>
             <wp:positionH relativeFrom="column">
               <wp:align>center</wp:align>
@@ -4604,7 +4724,7 @@
             <wp:extent cx="600075" cy="695325"/>
             <wp:effectExtent l="0" t="0" r="0" b="0"/>
             <wp:wrapSquare wrapText="largest"/>
-            <wp:docPr id="8" name="Image8" descr=""/>
+            <wp:docPr id="10" name="Image8" descr=""/>
             <wp:cNvGraphicFramePr>
               <a:graphicFrameLocks xmlns:a="http://schemas.openxmlformats.org/drawingml/2006/main" noChangeAspect="1"/>
             </wp:cNvGraphicFramePr>
@@ -4612,13 +4732,13 @@
               <a:graphicData uri="http://schemas.openxmlformats.org/drawingml/2006/picture">
                 <pic:pic xmlns:pic="http://schemas.openxmlformats.org/drawingml/2006/picture">
                   <pic:nvPicPr>
-                    <pic:cNvPr id="8" name="Image8" descr=""/>
+                    <pic:cNvPr id="10" name="Image8" descr=""/>
                     <pic:cNvPicPr>
                       <a:picLocks noChangeAspect="1" noChangeArrowheads="1"/>
                     </pic:cNvPicPr>
                   </pic:nvPicPr>
                   <pic:blipFill>
-                    <a:blip r:embed="rId9"/>
+                    <a:blip r:embed="rId11"/>
                     <a:stretch>
                       <a:fillRect/>
                     </a:stretch>

</xml_diff>